<commit_message>
Add new files and update NestJS controllers and modules
</commit_message>
<xml_diff>
--- a/public/documentos/21061253-carta_generica.docx
+++ b/public/documentos/21061253-carta_generica.docx
@@ -57,13 +57,53 @@
         <w:rPr>
           <w:szCs w:val="24"/>
         </w:rPr>
-        <w:t>Santiago</w:t>
+        <w:t xml:space="preserve">Santiago</w:t>
       </w:r>
       <w:r>
         <w:rPr>
           <w:szCs w:val="24"/>
         </w:rPr>
-        <w:t>, 06 de Enero de 2024</w:t>
+        <w:t>,</w:t>
+      </w:r>
+      <w:r>
+        <w:rPr>
+          <w:szCs w:val="24"/>
+        </w:rPr>
+        <w:t xml:space="preserve"> </w:t>
+      </w:r>
+      <w:r>
+        <w:rPr>
+          <w:szCs w:val="24"/>
+        </w:rPr>
+        <w:t xml:space="preserve">22</w:t>
+      </w:r>
+      <w:proofErr w:type="spellStart"/>
+      <w:r>
+        <w:rPr>
+          <w:szCs w:val="24"/>
+        </w:rPr>
+        <w:t/>
+      </w:r>
+      <w:proofErr w:type="spellEnd"/>
+      <w:r>
+        <w:rPr>
+          <w:szCs w:val="24"/>
+        </w:rPr>
+        <w:t xml:space="preserve"> de 1 de 2024</w:t>
+      </w:r>
+      <w:proofErr w:type="spellStart"/>
+      <w:r>
+        <w:rPr>
+          <w:szCs w:val="24"/>
+        </w:rPr>
+        <w:t/>
+      </w:r>
+      <w:proofErr w:type="spellEnd"/>
+      <w:r>
+        <w:rPr>
+          <w:szCs w:val="24"/>
+        </w:rPr>
+        <w:t/>
       </w:r>
     </w:p>
     <w:p>
@@ -106,7 +146,7 @@
         <w:t xml:space="preserve">            Por medio de la presente solicito a usted aceptar a </w:t>
       </w:r>
       <w:r>
-        <w:t>nuestro alumno Señor</w:t>
+        <w:t/>
       </w:r>
       <w:r>
         <w:t xml:space="preserve"> </w:t>
@@ -116,7 +156,23 @@
           <w:b/>
           <w:bCs/>
         </w:rPr>
-        <w:t>MAXIMILIANO</w:t>
+        <w:t xml:space="preserve">Maximiliano</w:t>
+      </w:r>
+      <w:proofErr w:type="spellStart"/>
+      <w:r>
+        <w:rPr>
+          <w:b/>
+          <w:bCs/>
+        </w:rPr>
+        <w:t/>
+      </w:r>
+      <w:proofErr w:type="spellEnd"/>
+      <w:r>
+        <w:rPr>
+          <w:b/>
+          <w:bCs/>
+        </w:rPr>
+        <w:t/>
       </w:r>
       <w:r>
         <w:t xml:space="preserve"> </w:t>
@@ -126,7 +182,23 @@
           <w:b/>
           <w:bCs/>
         </w:rPr>
-        <w:t>ALEJANDRO</w:t>
+        <w:t xml:space="preserve">Alejandro</w:t>
+      </w:r>
+      <w:proofErr w:type="spellStart"/>
+      <w:r>
+        <w:rPr>
+          <w:b/>
+          <w:bCs/>
+        </w:rPr>
+        <w:t/>
+      </w:r>
+      <w:proofErr w:type="spellEnd"/>
+      <w:r>
+        <w:rPr>
+          <w:b/>
+          <w:bCs/>
+        </w:rPr>
+        <w:t/>
       </w:r>
       <w:r>
         <w:rPr>
@@ -140,7 +212,23 @@
           <w:b/>
           <w:bCs/>
         </w:rPr>
-        <w:t>AGUIRRE</w:t>
+        <w:t xml:space="preserve">Aguirre</w:t>
+      </w:r>
+      <w:proofErr w:type="spellStart"/>
+      <w:r>
+        <w:rPr>
+          <w:b/>
+          <w:bCs/>
+        </w:rPr>
+        <w:t/>
+      </w:r>
+      <w:proofErr w:type="spellEnd"/>
+      <w:r>
+        <w:rPr>
+          <w:b/>
+          <w:bCs/>
+        </w:rPr>
+        <w:t/>
       </w:r>
       <w:r>
         <w:rPr>
@@ -154,7 +242,23 @@
           <w:b/>
           <w:bCs/>
         </w:rPr>
-        <w:t>FAÚNDES, RUT</w:t>
+        <w:t xml:space="preserve">Faúndes</w:t>
+      </w:r>
+      <w:proofErr w:type="spellStart"/>
+      <w:r>
+        <w:rPr>
+          <w:b/>
+          <w:bCs/>
+        </w:rPr>
+        <w:t/>
+      </w:r>
+      <w:proofErr w:type="spellEnd"/>
+      <w:r>
+        <w:rPr>
+          <w:b/>
+          <w:bCs/>
+        </w:rPr>
+        <w:t xml:space="preserve">, RUT</w:t>
       </w:r>
       <w:r>
         <w:rPr>
@@ -168,10 +272,10 @@
           <w:b/>
           <w:bCs/>
         </w:rPr>
-        <w:t>21.061.253-K</w:t>
-      </w:r>
-      <w:r>
-        <w:t>, en calidad de alumno</w:t>
+        <w:t xml:space="preserve">undefined</w:t>
+      </w:r>
+      <w:r>
+        <w:t xml:space="preserve">, en calidad de </w:t>
       </w:r>
       <w:r>
         <w:t xml:space="preserve"> </w:t>
@@ -188,7 +292,7 @@
         <w:t xml:space="preserve">            </w:t>
       </w:r>
       <w:r>
-        <w:t>El señor</w:t>
+        <w:t/>
       </w:r>
       <w:r>
         <w:rPr>
@@ -202,7 +306,23 @@
           <w:b/>
           <w:bCs/>
         </w:rPr>
-        <w:t>AGUIRRE</w:t>
+        <w:t xml:space="preserve">Aguirre</w:t>
+      </w:r>
+      <w:proofErr w:type="spellStart"/>
+      <w:r>
+        <w:rPr>
+          <w:b/>
+          <w:bCs/>
+        </w:rPr>
+        <w:t/>
+      </w:r>
+      <w:proofErr w:type="spellEnd"/>
+      <w:r>
+        <w:rPr>
+          <w:b/>
+          <w:bCs/>
+        </w:rPr>
+        <w:t/>
       </w:r>
       <w:r>
         <w:t>, cursa actualmente el</w:t>
@@ -215,7 +335,23 @@
           <w:b/>
           <w:bCs/>
         </w:rPr>
-        <w:t>Noveno</w:t>
+        <w:t xml:space="preserve">Noveno semestre</w:t>
+      </w:r>
+      <w:proofErr w:type="spellStart"/>
+      <w:r>
+        <w:rPr>
+          <w:b/>
+          <w:bCs/>
+        </w:rPr>
+        <w:t/>
+      </w:r>
+      <w:proofErr w:type="spellEnd"/>
+      <w:r>
+        <w:rPr>
+          <w:b/>
+          <w:bCs/>
+        </w:rPr>
+        <w:t/>
       </w:r>
       <w:r>
         <w:rPr>
@@ -297,7 +433,27 @@
         <w:rPr>
           <w:b/>
         </w:rPr>
-        <w:t>Jeannette Rodríguez Chandia</w:t>
+        <w:t xml:space="preserve">Nombre Firmante</w:t>
+      </w:r>
+      <w:proofErr w:type="spellStart"/>
+      <w:r>
+        <w:rPr>
+          <w:b/>
+        </w:rPr>
+        <w:t/>
+      </w:r>
+      <w:r>
+        <w:rPr>
+          <w:b/>
+        </w:rPr>
+        <w:t/>
+      </w:r>
+      <w:proofErr w:type="spellEnd"/>
+      <w:r>
+        <w:rPr>
+          <w:b/>
+        </w:rPr>
+        <w:t/>
       </w:r>
     </w:p>
     <w:p>
@@ -310,7 +466,21 @@
         <w:rPr>
           <w:b/>
         </w:rPr>
-        <w:t>Jefa de Carrera Campus Santiago</w:t>
+        <w:t xml:space="preserve">Cargo Firmante</w:t>
+      </w:r>
+      <w:proofErr w:type="spellStart"/>
+      <w:r>
+        <w:rPr>
+          <w:b/>
+        </w:rPr>
+        <w:t/>
+      </w:r>
+      <w:proofErr w:type="spellEnd"/>
+      <w:r>
+        <w:rPr>
+          <w:b/>
+        </w:rPr>
+        <w:t/>
       </w:r>
     </w:p>
     <w:p>
@@ -344,14 +514,34 @@
         <w:ind w:left="-5" w:right="0"/>
       </w:pPr>
       <w:r>
-        <w:t>JRC</w:t>
+        <w:t xml:space="preserve">Firma Firmante</w:t>
+      </w:r>
+      <w:proofErr w:type="spellStart"/>
+      <w:r>
+        <w:t/>
+      </w:r>
+      <w:proofErr w:type="gramStart"/>
+      <w:r>
+        <w:t/>
+      </w:r>
+      <w:proofErr w:type="spellEnd"/>
+      <w:r>
+        <w:t/>
       </w:r>
       <w:r>
         <w:t>/</w:t>
       </w:r>
       <w:proofErr w:type="gramEnd"/>
       <w:r>
-        <w:t>lll</w:t>
+        <w:t xml:space="preserve">Firma Secretaria</w:t>
+      </w:r>
+      <w:proofErr w:type="spellStart"/>
+      <w:r>
+        <w:t/>
+      </w:r>
+      <w:proofErr w:type="spellEnd"/>
+      <w:r>
+        <w:t/>
       </w:r>
     </w:p>
     <w:p>
@@ -385,7 +575,7 @@
         <w:t xml:space="preserve">NOTA: SI ESTA SOLICITUD ES ACEPTADA, </w:t>
       </w:r>
       <w:r>
-        <w:t>EL ALUMNO</w:t>
+        <w:t/>
       </w:r>
       <w:r>
         <w:t xml:space="preserve"> </w:t>
@@ -407,7 +597,12 @@
       </w:pPr>
     </w:p>
     <w:sectPr>
-      <w:footerReference w:type="default" r:id="rId7"/>
+      <w:headerReference w:type="even" r:id="rId7"/>
+      <w:headerReference w:type="default" r:id="rId8"/>
+      <w:footerReference w:type="even" r:id="rId9"/>
+      <w:footerReference w:type="default" r:id="rId10"/>
+      <w:headerReference w:type="first" r:id="rId11"/>
+      <w:footerReference w:type="first" r:id="rId12"/>
       <w:pgSz w:w="12240" w:h="15840"/>
       <w:pgMar w:top="567" w:right="1128" w:bottom="1440" w:left="1474" w:header="720" w:footer="720" w:gutter="0"/>
       <w:cols w:space="720"/>
@@ -442,6 +637,16 @@
 </file>
 
 <file path=word/footer1.xml><?xml version="1.0" encoding="utf-8"?>
+<w:ftr xmlns:wpc="http://schemas.microsoft.com/office/word/2010/wordprocessingCanvas" xmlns:cx="http://schemas.microsoft.com/office/drawing/2014/chartex" xmlns:cx1="http://schemas.microsoft.com/office/drawing/2015/9/8/chartex" xmlns:cx2="http://schemas.microsoft.com/office/drawing/2015/10/21/chartex" xmlns:cx3="http://schemas.microsoft.com/office/drawing/2016/5/9/chartex" xmlns:cx4="http://schemas.microsoft.com/office/drawing/2016/5/10/chartex" xmlns:cx5="http://schemas.microsoft.com/office/drawing/2016/5/11/chartex" xmlns:cx6="http://schemas.microsoft.com/office/drawing/2016/5/12/chartex" xmlns:cx7="http://schemas.microsoft.com/office/drawing/2016/5/13/chartex" xmlns:cx8="http://schemas.microsoft.com/office/drawing/2016/5/14/chartex" xmlns:mc="http://schemas.openxmlformats.org/markup-compatibility/2006" xmlns:aink="http://schemas.microsoft.com/office/drawing/2016/ink" xmlns:am3d="http://schemas.microsoft.com/office/drawing/2017/model3d" xmlns:o="urn:schemas-microsoft-com:office:office" xmlns:oel="http://schemas.microsoft.com/office/2019/extlst" xmlns:r="http://schemas.openxmlformats.org/officeDocument/2006/relationships" xmlns:m="http://schemas.openxmlformats.org/officeDocument/2006/math" xmlns:v="urn:schemas-microsoft-com:vml" xmlns:wp14="http://schemas.microsoft.com/office/word/2010/wordprocessingDrawing" xmlns:wp="http://schemas.openxmlformats.org/drawingml/2006/wordprocessingDrawing" xmlns:w10="urn:schemas-microsoft-com:office:word" xmlns:w="http://schemas.openxmlformats.org/wordprocessingml/2006/main" xmlns:w14="http://schemas.microsoft.com/office/word/2010/wordml" xmlns:w15="http://schemas.microsoft.com/office/word/2012/wordml" xmlns:w16cex="http://schemas.microsoft.com/office/word/2018/wordml/cex" xmlns:w16cid="http://schemas.microsoft.com/office/word/2016/wordml/cid" xmlns:w16="http://schemas.microsoft.com/office/word/2018/wordml" xmlns:w16sdtdh="http://schemas.microsoft.com/office/word/2020/wordml/sdtdatahash" xmlns:w16se="http://schemas.microsoft.com/office/word/2015/wordml/symex" xmlns:wpg="http://schemas.microsoft.com/office/word/2010/wordprocessingGroup" xmlns:wpi="http://schemas.microsoft.com/office/word/2010/wordprocessingInk" xmlns:wne="http://schemas.microsoft.com/office/word/2006/wordml" xmlns:wps="http://schemas.microsoft.com/office/word/2010/wordprocessingShape" mc:Ignorable="w14 w15 w16se w16cid w16 w16cex w16sdtdh wp14">
+  <w:p>
+    <w:pPr>
+      <w:pStyle w:val="Piedepgina"/>
+    </w:pPr>
+  </w:p>
+</w:ftr>
+</file>
+
+<file path=word/footer2.xml><?xml version="1.0" encoding="utf-8"?>
 <w:ftr xmlns:wpc="http://schemas.microsoft.com/office/word/2010/wordprocessingCanvas" xmlns:cx="http://schemas.microsoft.com/office/drawing/2014/chartex" xmlns:cx1="http://schemas.microsoft.com/office/drawing/2015/9/8/chartex" xmlns:cx2="http://schemas.microsoft.com/office/drawing/2015/10/21/chartex" xmlns:cx3="http://schemas.microsoft.com/office/drawing/2016/5/9/chartex" xmlns:cx4="http://schemas.microsoft.com/office/drawing/2016/5/10/chartex" xmlns:cx5="http://schemas.microsoft.com/office/drawing/2016/5/11/chartex" xmlns:cx6="http://schemas.microsoft.com/office/drawing/2016/5/12/chartex" xmlns:cx7="http://schemas.microsoft.com/office/drawing/2016/5/13/chartex" xmlns:cx8="http://schemas.microsoft.com/office/drawing/2016/5/14/chartex" xmlns:mc="http://schemas.openxmlformats.org/markup-compatibility/2006" xmlns:aink="http://schemas.microsoft.com/office/drawing/2016/ink" xmlns:am3d="http://schemas.microsoft.com/office/drawing/2017/model3d" xmlns:o="urn:schemas-microsoft-com:office:office" xmlns:oel="http://schemas.microsoft.com/office/2019/extlst" xmlns:r="http://schemas.openxmlformats.org/officeDocument/2006/relationships" xmlns:m="http://schemas.openxmlformats.org/officeDocument/2006/math" xmlns:v="urn:schemas-microsoft-com:vml" xmlns:wp14="http://schemas.microsoft.com/office/word/2010/wordprocessingDrawing" xmlns:wp="http://schemas.openxmlformats.org/drawingml/2006/wordprocessingDrawing" xmlns:w10="urn:schemas-microsoft-com:office:word" xmlns:w="http://schemas.openxmlformats.org/wordprocessingml/2006/main" xmlns:w14="http://schemas.microsoft.com/office/word/2010/wordml" xmlns:w15="http://schemas.microsoft.com/office/word/2012/wordml" xmlns:w16cex="http://schemas.microsoft.com/office/word/2018/wordml/cex" xmlns:w16cid="http://schemas.microsoft.com/office/word/2016/wordml/cid" xmlns:w16="http://schemas.microsoft.com/office/word/2018/wordml" xmlns:w16sdtdh="http://schemas.microsoft.com/office/word/2020/wordml/sdtdatahash" xmlns:w16se="http://schemas.microsoft.com/office/word/2015/wordml/symex" xmlns:wpg="http://schemas.microsoft.com/office/word/2010/wordprocessingGroup" xmlns:wpi="http://schemas.microsoft.com/office/word/2010/wordprocessingInk" xmlns:wne="http://schemas.microsoft.com/office/word/2006/wordml" xmlns:wps="http://schemas.microsoft.com/office/word/2010/wordprocessingShape" mc:Ignorable="w14 w15 w16se w16cid w16 w16cex w16sdtdh wp14">
   <w:p>
     <w:pPr>
@@ -535,9 +740,37 @@
         <w:color w:val="2F5496" w:themeColor="accent1" w:themeShade="BF"/>
         <w:sz w:val="16"/>
       </w:rPr>
-      <w:t>Campus Santiago - Gran Avenida 4160, San Miguel | Fono +56 (2) 2329 2149</w:t>
+      <w:t xml:space="preserve">Pie de página</w:t>
+    </w:r>
+    <w:r>
+      <w:rPr>
+        <w:b/>
+        <w:noProof/>
+        <w:color w:val="2F5496" w:themeColor="accent1" w:themeShade="BF"/>
+        <w:sz w:val="16"/>
+      </w:rPr>
+      <w:t/>
+    </w:r>
+    <w:r>
+      <w:rPr>
+        <w:b/>
+        <w:noProof/>
+        <w:color w:val="2F5496" w:themeColor="accent1" w:themeShade="BF"/>
+        <w:sz w:val="16"/>
+      </w:rPr>
+      <w:t/>
     </w:r>
   </w:p>
+  <w:p>
+    <w:pPr>
+      <w:pStyle w:val="Piedepgina"/>
+    </w:pPr>
+  </w:p>
+</w:ftr>
+</file>
+
+<file path=word/footer3.xml><?xml version="1.0" encoding="utf-8"?>
+<w:ftr xmlns:wpc="http://schemas.microsoft.com/office/word/2010/wordprocessingCanvas" xmlns:cx="http://schemas.microsoft.com/office/drawing/2014/chartex" xmlns:cx1="http://schemas.microsoft.com/office/drawing/2015/9/8/chartex" xmlns:cx2="http://schemas.microsoft.com/office/drawing/2015/10/21/chartex" xmlns:cx3="http://schemas.microsoft.com/office/drawing/2016/5/9/chartex" xmlns:cx4="http://schemas.microsoft.com/office/drawing/2016/5/10/chartex" xmlns:cx5="http://schemas.microsoft.com/office/drawing/2016/5/11/chartex" xmlns:cx6="http://schemas.microsoft.com/office/drawing/2016/5/12/chartex" xmlns:cx7="http://schemas.microsoft.com/office/drawing/2016/5/13/chartex" xmlns:cx8="http://schemas.microsoft.com/office/drawing/2016/5/14/chartex" xmlns:mc="http://schemas.openxmlformats.org/markup-compatibility/2006" xmlns:aink="http://schemas.microsoft.com/office/drawing/2016/ink" xmlns:am3d="http://schemas.microsoft.com/office/drawing/2017/model3d" xmlns:o="urn:schemas-microsoft-com:office:office" xmlns:oel="http://schemas.microsoft.com/office/2019/extlst" xmlns:r="http://schemas.openxmlformats.org/officeDocument/2006/relationships" xmlns:m="http://schemas.openxmlformats.org/officeDocument/2006/math" xmlns:v="urn:schemas-microsoft-com:vml" xmlns:wp14="http://schemas.microsoft.com/office/word/2010/wordprocessingDrawing" xmlns:wp="http://schemas.openxmlformats.org/drawingml/2006/wordprocessingDrawing" xmlns:w10="urn:schemas-microsoft-com:office:word" xmlns:w="http://schemas.openxmlformats.org/wordprocessingml/2006/main" xmlns:w14="http://schemas.microsoft.com/office/word/2010/wordml" xmlns:w15="http://schemas.microsoft.com/office/word/2012/wordml" xmlns:w16cex="http://schemas.microsoft.com/office/word/2018/wordml/cex" xmlns:w16cid="http://schemas.microsoft.com/office/word/2016/wordml/cid" xmlns:w16="http://schemas.microsoft.com/office/word/2018/wordml" xmlns:w16sdtdh="http://schemas.microsoft.com/office/word/2020/wordml/sdtdatahash" xmlns:w16se="http://schemas.microsoft.com/office/word/2015/wordml/symex" xmlns:wpg="http://schemas.microsoft.com/office/word/2010/wordprocessingGroup" xmlns:wpi="http://schemas.microsoft.com/office/word/2010/wordprocessingInk" xmlns:wne="http://schemas.microsoft.com/office/word/2006/wordml" xmlns:wps="http://schemas.microsoft.com/office/word/2010/wordprocessingShape" mc:Ignorable="w14 w15 w16se w16cid w16 w16cex w16sdtdh wp14">
   <w:p>
     <w:pPr>
       <w:pStyle w:val="Piedepgina"/>
@@ -569,6 +802,36 @@
     </w:p>
   </w:footnote>
 </w:footnotes>
+</file>
+
+<file path=word/header1.xml><?xml version="1.0" encoding="utf-8"?>
+<w:hdr xmlns:wpc="http://schemas.microsoft.com/office/word/2010/wordprocessingCanvas" xmlns:cx="http://schemas.microsoft.com/office/drawing/2014/chartex" xmlns:cx1="http://schemas.microsoft.com/office/drawing/2015/9/8/chartex" xmlns:cx2="http://schemas.microsoft.com/office/drawing/2015/10/21/chartex" xmlns:cx3="http://schemas.microsoft.com/office/drawing/2016/5/9/chartex" xmlns:cx4="http://schemas.microsoft.com/office/drawing/2016/5/10/chartex" xmlns:cx5="http://schemas.microsoft.com/office/drawing/2016/5/11/chartex" xmlns:cx6="http://schemas.microsoft.com/office/drawing/2016/5/12/chartex" xmlns:cx7="http://schemas.microsoft.com/office/drawing/2016/5/13/chartex" xmlns:cx8="http://schemas.microsoft.com/office/drawing/2016/5/14/chartex" xmlns:mc="http://schemas.openxmlformats.org/markup-compatibility/2006" xmlns:aink="http://schemas.microsoft.com/office/drawing/2016/ink" xmlns:am3d="http://schemas.microsoft.com/office/drawing/2017/model3d" xmlns:o="urn:schemas-microsoft-com:office:office" xmlns:oel="http://schemas.microsoft.com/office/2019/extlst" xmlns:r="http://schemas.openxmlformats.org/officeDocument/2006/relationships" xmlns:m="http://schemas.openxmlformats.org/officeDocument/2006/math" xmlns:v="urn:schemas-microsoft-com:vml" xmlns:wp14="http://schemas.microsoft.com/office/word/2010/wordprocessingDrawing" xmlns:wp="http://schemas.openxmlformats.org/drawingml/2006/wordprocessingDrawing" xmlns:w10="urn:schemas-microsoft-com:office:word" xmlns:w="http://schemas.openxmlformats.org/wordprocessingml/2006/main" xmlns:w14="http://schemas.microsoft.com/office/word/2010/wordml" xmlns:w15="http://schemas.microsoft.com/office/word/2012/wordml" xmlns:w16cex="http://schemas.microsoft.com/office/word/2018/wordml/cex" xmlns:w16cid="http://schemas.microsoft.com/office/word/2016/wordml/cid" xmlns:w16="http://schemas.microsoft.com/office/word/2018/wordml" xmlns:w16sdtdh="http://schemas.microsoft.com/office/word/2020/wordml/sdtdatahash" xmlns:w16se="http://schemas.microsoft.com/office/word/2015/wordml/symex" xmlns:wpg="http://schemas.microsoft.com/office/word/2010/wordprocessingGroup" xmlns:wpi="http://schemas.microsoft.com/office/word/2010/wordprocessingInk" xmlns:wne="http://schemas.microsoft.com/office/word/2006/wordml" xmlns:wps="http://schemas.microsoft.com/office/word/2010/wordprocessingShape" mc:Ignorable="w14 w15 w16se w16cid w16 w16cex w16sdtdh wp14">
+  <w:p>
+    <w:pPr>
+      <w:pStyle w:val="Encabezado"/>
+    </w:pPr>
+  </w:p>
+</w:hdr>
+</file>
+
+<file path=word/header2.xml><?xml version="1.0" encoding="utf-8"?>
+<w:hdr xmlns:wpc="http://schemas.microsoft.com/office/word/2010/wordprocessingCanvas" xmlns:cx="http://schemas.microsoft.com/office/drawing/2014/chartex" xmlns:cx1="http://schemas.microsoft.com/office/drawing/2015/9/8/chartex" xmlns:cx2="http://schemas.microsoft.com/office/drawing/2015/10/21/chartex" xmlns:cx3="http://schemas.microsoft.com/office/drawing/2016/5/9/chartex" xmlns:cx4="http://schemas.microsoft.com/office/drawing/2016/5/10/chartex" xmlns:cx5="http://schemas.microsoft.com/office/drawing/2016/5/11/chartex" xmlns:cx6="http://schemas.microsoft.com/office/drawing/2016/5/12/chartex" xmlns:cx7="http://schemas.microsoft.com/office/drawing/2016/5/13/chartex" xmlns:cx8="http://schemas.microsoft.com/office/drawing/2016/5/14/chartex" xmlns:mc="http://schemas.openxmlformats.org/markup-compatibility/2006" xmlns:aink="http://schemas.microsoft.com/office/drawing/2016/ink" xmlns:am3d="http://schemas.microsoft.com/office/drawing/2017/model3d" xmlns:o="urn:schemas-microsoft-com:office:office" xmlns:oel="http://schemas.microsoft.com/office/2019/extlst" xmlns:r="http://schemas.openxmlformats.org/officeDocument/2006/relationships" xmlns:m="http://schemas.openxmlformats.org/officeDocument/2006/math" xmlns:v="urn:schemas-microsoft-com:vml" xmlns:wp14="http://schemas.microsoft.com/office/word/2010/wordprocessingDrawing" xmlns:wp="http://schemas.openxmlformats.org/drawingml/2006/wordprocessingDrawing" xmlns:w10="urn:schemas-microsoft-com:office:word" xmlns:w="http://schemas.openxmlformats.org/wordprocessingml/2006/main" xmlns:w14="http://schemas.microsoft.com/office/word/2010/wordml" xmlns:w15="http://schemas.microsoft.com/office/word/2012/wordml" xmlns:w16cex="http://schemas.microsoft.com/office/word/2018/wordml/cex" xmlns:w16cid="http://schemas.microsoft.com/office/word/2016/wordml/cid" xmlns:w16="http://schemas.microsoft.com/office/word/2018/wordml" xmlns:w16sdtdh="http://schemas.microsoft.com/office/word/2020/wordml/sdtdatahash" xmlns:w16se="http://schemas.microsoft.com/office/word/2015/wordml/symex" xmlns:wpg="http://schemas.microsoft.com/office/word/2010/wordprocessingGroup" xmlns:wpi="http://schemas.microsoft.com/office/word/2010/wordprocessingInk" xmlns:wne="http://schemas.microsoft.com/office/word/2006/wordml" xmlns:wps="http://schemas.microsoft.com/office/word/2010/wordprocessingShape" mc:Ignorable="w14 w15 w16se w16cid w16 w16cex w16sdtdh wp14">
+  <w:p>
+    <w:pPr>
+      <w:pStyle w:val="Encabezado"/>
+    </w:pPr>
+  </w:p>
+</w:hdr>
+</file>
+
+<file path=word/header3.xml><?xml version="1.0" encoding="utf-8"?>
+<w:hdr xmlns:wpc="http://schemas.microsoft.com/office/word/2010/wordprocessingCanvas" xmlns:cx="http://schemas.microsoft.com/office/drawing/2014/chartex" xmlns:cx1="http://schemas.microsoft.com/office/drawing/2015/9/8/chartex" xmlns:cx2="http://schemas.microsoft.com/office/drawing/2015/10/21/chartex" xmlns:cx3="http://schemas.microsoft.com/office/drawing/2016/5/9/chartex" xmlns:cx4="http://schemas.microsoft.com/office/drawing/2016/5/10/chartex" xmlns:cx5="http://schemas.microsoft.com/office/drawing/2016/5/11/chartex" xmlns:cx6="http://schemas.microsoft.com/office/drawing/2016/5/12/chartex" xmlns:cx7="http://schemas.microsoft.com/office/drawing/2016/5/13/chartex" xmlns:cx8="http://schemas.microsoft.com/office/drawing/2016/5/14/chartex" xmlns:mc="http://schemas.openxmlformats.org/markup-compatibility/2006" xmlns:aink="http://schemas.microsoft.com/office/drawing/2016/ink" xmlns:am3d="http://schemas.microsoft.com/office/drawing/2017/model3d" xmlns:o="urn:schemas-microsoft-com:office:office" xmlns:oel="http://schemas.microsoft.com/office/2019/extlst" xmlns:r="http://schemas.openxmlformats.org/officeDocument/2006/relationships" xmlns:m="http://schemas.openxmlformats.org/officeDocument/2006/math" xmlns:v="urn:schemas-microsoft-com:vml" xmlns:wp14="http://schemas.microsoft.com/office/word/2010/wordprocessingDrawing" xmlns:wp="http://schemas.openxmlformats.org/drawingml/2006/wordprocessingDrawing" xmlns:w10="urn:schemas-microsoft-com:office:word" xmlns:w="http://schemas.openxmlformats.org/wordprocessingml/2006/main" xmlns:w14="http://schemas.microsoft.com/office/word/2010/wordml" xmlns:w15="http://schemas.microsoft.com/office/word/2012/wordml" xmlns:w16cex="http://schemas.microsoft.com/office/word/2018/wordml/cex" xmlns:w16cid="http://schemas.microsoft.com/office/word/2016/wordml/cid" xmlns:w16="http://schemas.microsoft.com/office/word/2018/wordml" xmlns:w16sdtdh="http://schemas.microsoft.com/office/word/2020/wordml/sdtdatahash" xmlns:w16se="http://schemas.microsoft.com/office/word/2015/wordml/symex" xmlns:wpg="http://schemas.microsoft.com/office/word/2010/wordprocessingGroup" xmlns:wpi="http://schemas.microsoft.com/office/word/2010/wordprocessingInk" xmlns:wne="http://schemas.microsoft.com/office/word/2006/wordml" xmlns:wps="http://schemas.microsoft.com/office/word/2010/wordprocessingShape" mc:Ignorable="w14 w15 w16se w16cid w16 w16cex w16sdtdh wp14">
+  <w:p>
+    <w:pPr>
+      <w:pStyle w:val="Encabezado"/>
+    </w:pPr>
+  </w:p>
+</w:hdr>
 </file>
 
 <file path=word/styles.xml><?xml version="1.0" encoding="utf-8"?>

</xml_diff>

<commit_message>
Fix date and RUT in carta_generica.docx and implement carta_gen creation logic
</commit_message>
<xml_diff>
--- a/public/documentos/21061253-carta_generica.docx
+++ b/public/documentos/21061253-carta_generica.docx
@@ -89,7 +89,7 @@
         <w:rPr>
           <w:szCs w:val="24"/>
         </w:rPr>
-        <w:t xml:space="preserve"> de 1 de 2024</w:t>
+        <w:t xml:space="preserve"> de febrero de 2024</w:t>
       </w:r>
       <w:proofErr w:type="spellStart"/>
       <w:r>
@@ -272,7 +272,7 @@
           <w:b/>
           <w:bCs/>
         </w:rPr>
-        <w:t xml:space="preserve">undefined</w:t>
+        <w:t xml:space="preserve">21061253-k</w:t>
       </w:r>
       <w:r>
         <w:t xml:space="preserve">, en calidad de </w:t>

</xml_diff>

<commit_message>
Add findBySede endpoint to FirmasController
</commit_message>
<xml_diff>
--- a/public/documentos/21061253-carta_generica.docx
+++ b/public/documentos/21061253-carta_generica.docx
@@ -146,7 +146,7 @@
         <w:t xml:space="preserve">            Por medio de la presente solicito a usted aceptar a </w:t>
       </w:r>
       <w:r>
-        <w:t/>
+        <w:t xml:space="preserve">nuestro alumno Señor</w:t>
       </w:r>
       <w:r>
         <w:t xml:space="preserve"> </w:t>
@@ -272,10 +272,10 @@
           <w:b/>
           <w:bCs/>
         </w:rPr>
-        <w:t xml:space="preserve">21061253-k</w:t>
-      </w:r>
-      <w:r>
-        <w:t xml:space="preserve">, en calidad de </w:t>
+        <w:t xml:space="preserve">21061253-K</w:t>
+      </w:r>
+      <w:r>
+        <w:t xml:space="preserve">, en calidad de alumno</w:t>
       </w:r>
       <w:r>
         <w:t xml:space="preserve"> </w:t>
@@ -292,7 +292,7 @@
         <w:t xml:space="preserve">            </w:t>
       </w:r>
       <w:r>
-        <w:t/>
+        <w:t xml:space="preserve">El señor</w:t>
       </w:r>
       <w:r>
         <w:rPr>
@@ -433,7 +433,7 @@
         <w:rPr>
           <w:b/>
         </w:rPr>
-        <w:t xml:space="preserve">Nombre Firmante</w:t>
+        <w:t xml:space="preserve">Jeannette Rodríguez Chandia</w:t>
       </w:r>
       <w:proofErr w:type="spellStart"/>
       <w:r>
@@ -466,7 +466,7 @@
         <w:rPr>
           <w:b/>
         </w:rPr>
-        <w:t xml:space="preserve">Cargo Firmante</w:t>
+        <w:t xml:space="preserve">Jefa de Carrera Campus Santiago</w:t>
       </w:r>
       <w:proofErr w:type="spellStart"/>
       <w:r>
@@ -514,7 +514,7 @@
         <w:ind w:left="-5" w:right="0"/>
       </w:pPr>
       <w:r>
-        <w:t xml:space="preserve">Firma Firmante</w:t>
+        <w:t xml:space="preserve">JRC</w:t>
       </w:r>
       <w:proofErr w:type="spellStart"/>
       <w:r>
@@ -533,7 +533,7 @@
       </w:r>
       <w:proofErr w:type="gramEnd"/>
       <w:r>
-        <w:t xml:space="preserve">Firma Secretaria</w:t>
+        <w:t xml:space="preserve">lll</w:t>
       </w:r>
       <w:proofErr w:type="spellStart"/>
       <w:r>
@@ -575,7 +575,7 @@
         <w:t xml:space="preserve">NOTA: SI ESTA SOLICITUD ES ACEPTADA, </w:t>
       </w:r>
       <w:r>
-        <w:t/>
+        <w:t xml:space="preserve">EL ALUMNO</w:t>
       </w:r>
       <w:r>
         <w:t xml:space="preserve"> </w:t>
@@ -740,7 +740,7 @@
         <w:color w:val="2F5496" w:themeColor="accent1" w:themeShade="BF"/>
         <w:sz w:val="16"/>
       </w:rPr>
-      <w:t xml:space="preserve">Pie de página</w:t>
+      <w:t xml:space="preserve">Campus Santiago - Gran Avenida 4160, San Miguel | Fono +56 (2)2329  2149</w:t>
     </w:r>
     <w:r>
       <w:rPr>

</xml_diff>